<commit_message>
Docs_220819_exec : jar, sql 덤프, apk 추가
</commit_message>
<xml_diff>
--- a/exec/논잉 포팅 메뉴얼.docx
+++ b/exec/논잉 포팅 메뉴얼.docx
@@ -237,7 +237,7 @@
         <w:autoSpaceDE/>
         <w:autoSpaceDN/>
         <w:rPr>
-          <w:rFonts w:asciiTheme="majorHAnsi" w:eastAsiaTheme="majorEastAsia" w:hAnsiTheme="majorHAnsi" w:cstheme="majorBidi" w:hint="eastAsia"/>
+          <w:rFonts w:asciiTheme="majorHAnsi" w:eastAsiaTheme="majorEastAsia" w:hAnsiTheme="majorHAnsi" w:cstheme="majorBidi"/>
           <w:color w:val="2F5496" w:themeColor="accent1" w:themeShade="BF"/>
           <w:kern w:val="0"/>
           <w:sz w:val="32"/>
@@ -255,6 +255,11 @@
     <w:sdt>
       <w:sdtPr>
         <w:rPr>
+          <w:rFonts w:asciiTheme="minorHAnsi" w:eastAsiaTheme="minorEastAsia" w:hAnsiTheme="minorHAnsi" w:cstheme="minorBidi"/>
+          <w:color w:val="auto"/>
+          <w:kern w:val="2"/>
+          <w:sz w:val="20"/>
+          <w:szCs w:val="22"/>
           <w:lang w:val="ko-KR"/>
         </w:rPr>
         <w:id w:val="-20715356"/>
@@ -265,13 +270,8 @@
       </w:sdtPr>
       <w:sdtEndPr>
         <w:rPr>
-          <w:rFonts w:asciiTheme="minorHAnsi" w:eastAsiaTheme="minorEastAsia" w:hAnsiTheme="minorHAnsi" w:cstheme="minorBidi"/>
           <w:b/>
           <w:bCs/>
-          <w:color w:val="auto"/>
-          <w:kern w:val="2"/>
-          <w:sz w:val="20"/>
-          <w:szCs w:val="22"/>
         </w:rPr>
       </w:sdtEndPr>
       <w:sdtContent>
@@ -298,7 +298,6 @@
         <w:p>
           <w:pPr>
             <w:rPr>
-              <w:rFonts w:hint="eastAsia"/>
               <w:lang w:val="ko-KR"/>
             </w:rPr>
           </w:pPr>
@@ -310,7 +309,6 @@
               <w:tab w:val="right" w:leader="dot" w:pos="9016"/>
             </w:tabs>
             <w:rPr>
-              <w:rFonts w:hint="eastAsia"/>
               <w:noProof/>
               <w:color w:val="0563C1" w:themeColor="hyperlink"/>
               <w:u w:val="single"/>
@@ -676,7 +674,6 @@
         <w:p>
           <w:pPr>
             <w:rPr>
-              <w:rFonts w:hint="eastAsia"/>
               <w:noProof/>
             </w:rPr>
           </w:pPr>
@@ -1958,9 +1955,6 @@
       <w:pPr>
         <w:pStyle w:val="a4"/>
         <w:ind w:leftChars="0" w:left="1004"/>
-        <w:rPr>
-          <w:rFonts w:hint="eastAsia"/>
-        </w:rPr>
       </w:pPr>
       <w:r>
         <w:rPr>
@@ -2125,9 +2119,6 @@
       <w:pPr>
         <w:pStyle w:val="a4"/>
         <w:ind w:leftChars="0" w:left="1004"/>
-        <w:rPr>
-          <w:rFonts w:hint="eastAsia"/>
-        </w:rPr>
       </w:pPr>
       <w:r>
         <w:rPr>
@@ -2221,9 +2212,6 @@
       <w:pPr>
         <w:pStyle w:val="a4"/>
         <w:ind w:leftChars="0" w:left="1004"/>
-        <w:rPr>
-          <w:rFonts w:hint="eastAsia"/>
-        </w:rPr>
       </w:pPr>
       <w:r>
         <w:rPr>
@@ -2274,9 +2262,6 @@
           <w:numId w:val="21"/>
         </w:numPr>
         <w:ind w:leftChars="0"/>
-        <w:rPr>
-          <w:rFonts w:hint="eastAsia"/>
-        </w:rPr>
       </w:pPr>
       <w:r>
         <w:rPr>
@@ -2313,9 +2298,6 @@
     <w:p>
       <w:pPr>
         <w:pStyle w:val="a4"/>
-        <w:rPr>
-          <w:rFonts w:hint="eastAsia"/>
-        </w:rPr>
       </w:pPr>
       <w:r>
         <w:rPr>
@@ -2358,13 +2340,7 @@
         </w:drawing>
       </w:r>
     </w:p>
-    <w:p>
-      <w:pPr>
-        <w:rPr>
-          <w:rFonts w:hint="eastAsia"/>
-        </w:rPr>
-      </w:pPr>
-    </w:p>
+    <w:p/>
     <w:p>
       <w:pPr>
         <w:widowControl/>
@@ -2499,9 +2475,6 @@
       <w:pPr>
         <w:pStyle w:val="a4"/>
         <w:ind w:leftChars="0" w:left="1004"/>
-        <w:rPr>
-          <w:rFonts w:hint="eastAsia"/>
-        </w:rPr>
       </w:pPr>
       <w:r>
         <w:rPr>
@@ -4944,9 +4917,6 @@
     <w:p>
       <w:pPr>
         <w:pStyle w:val="a3"/>
-        <w:rPr>
-          <w:rFonts w:hint="eastAsia"/>
-        </w:rPr>
       </w:pPr>
     </w:p>
     <w:p>
@@ -4995,9 +4965,6 @@
           <w:p>
             <w:pPr>
               <w:pStyle w:val="a3"/>
-              <w:rPr>
-                <w:rFonts w:hint="eastAsia"/>
-              </w:rPr>
             </w:pPr>
             <w:proofErr w:type="spellStart"/>
             <w:r>
@@ -5086,9 +5053,6 @@
     <w:p>
       <w:pPr>
         <w:pStyle w:val="a3"/>
-        <w:rPr>
-          <w:rFonts w:hint="eastAsia"/>
-        </w:rPr>
       </w:pPr>
       <w:r>
         <w:rPr>
@@ -5131,9 +5095,6 @@
           <w:p>
             <w:pPr>
               <w:pStyle w:val="a3"/>
-              <w:rPr>
-                <w:rFonts w:hint="eastAsia"/>
-              </w:rPr>
             </w:pPr>
             <w:proofErr w:type="spellStart"/>
             <w:r>
@@ -5219,9 +5180,6 @@
           <w:p>
             <w:pPr>
               <w:pStyle w:val="a3"/>
-              <w:rPr>
-                <w:rFonts w:hint="eastAsia"/>
-              </w:rPr>
             </w:pPr>
             <w:proofErr w:type="spellStart"/>
             <w:r>
@@ -5281,7 +5239,6 @@
           <w:p>
             <w:pPr>
               <w:rPr>
-                <w:rFonts w:hint="eastAsia"/>
                 <w:kern w:val="0"/>
                 <w:sz w:val="22"/>
               </w:rPr>
@@ -5361,7 +5318,6 @@
           <w:p>
             <w:pPr>
               <w:rPr>
-                <w:rFonts w:hint="eastAsia"/>
                 <w:kern w:val="0"/>
                 <w:sz w:val="22"/>
               </w:rPr>
@@ -5463,7 +5419,6 @@
           <w:p>
             <w:pPr>
               <w:rPr>
-                <w:rFonts w:hint="eastAsia"/>
                 <w:kern w:val="0"/>
                 <w:sz w:val="22"/>
               </w:rPr>
@@ -5606,7 +5561,6 @@
           <w:p>
             <w:pPr>
               <w:rPr>
-                <w:rFonts w:hint="eastAsia"/>
                 <w:kern w:val="0"/>
                 <w:sz w:val="22"/>
               </w:rPr>
@@ -5695,7 +5649,6 @@
           <w:p>
             <w:pPr>
               <w:rPr>
-                <w:rFonts w:hint="eastAsia"/>
                 <w:kern w:val="0"/>
                 <w:sz w:val="22"/>
               </w:rPr>
@@ -5801,9 +5754,6 @@
       <w:pPr>
         <w:pStyle w:val="a3"/>
         <w:ind w:firstLine="225"/>
-        <w:rPr>
-          <w:rFonts w:hint="eastAsia"/>
-        </w:rPr>
       </w:pPr>
     </w:p>
     <w:p>
@@ -5841,9 +5791,6 @@
     <w:p>
       <w:pPr>
         <w:pStyle w:val="a3"/>
-        <w:rPr>
-          <w:rFonts w:hint="eastAsia"/>
-        </w:rPr>
       </w:pPr>
       <w:r>
         <w:rPr>
@@ -5904,9 +5851,6 @@
           <w:p>
             <w:pPr>
               <w:pStyle w:val="a3"/>
-              <w:rPr>
-                <w:rFonts w:hint="eastAsia"/>
-              </w:rPr>
             </w:pPr>
             <w:r>
               <w:t>version: "3"</w:t>
@@ -6143,9 +6087,6 @@
           <w:p>
             <w:pPr>
               <w:pStyle w:val="a3"/>
-              <w:rPr>
-                <w:rFonts w:hint="eastAsia"/>
-              </w:rPr>
             </w:pPr>
             <w:r>
               <w:t xml:space="preserve">    privileged: true</w:t>
@@ -6200,9 +6141,6 @@
           <w:p>
             <w:pPr>
               <w:pStyle w:val="a3"/>
-              <w:rPr>
-                <w:rFonts w:hint="eastAsia"/>
-              </w:rPr>
             </w:pPr>
             <w:r>
               <w:t>docker-compose up -d</w:t>
@@ -6257,9 +6195,6 @@
           <w:p>
             <w:pPr>
               <w:pStyle w:val="a3"/>
-              <w:rPr>
-                <w:rFonts w:hint="eastAsia"/>
-              </w:rPr>
             </w:pPr>
             <w:r>
               <w:t xml:space="preserve">docker </w:t>
@@ -6306,6 +6241,9 @@
         <w:ind w:firstLineChars="200" w:firstLine="440"/>
       </w:pPr>
       <w:r>
+        <w:rPr>
+          <w:noProof/>
+        </w:rPr>
         <w:drawing>
           <wp:inline distT="0" distB="0" distL="0" distR="0" wp14:anchorId="4F4A9A30" wp14:editId="27DA0B95">
             <wp:extent cx="5435193" cy="2600325"/>
@@ -6356,10 +6294,7 @@
         <w:ind w:firstLine="225"/>
       </w:pPr>
       <w:r>
-        <w:t xml:space="preserve">Docker </w:t>
-      </w:r>
-      <w:r>
-        <w:t xml:space="preserve">Plugin </w:t>
+        <w:t xml:space="preserve">Docker Plugin </w:t>
       </w:r>
       <w:r>
         <w:rPr>
@@ -6374,6 +6309,9 @@
         <w:ind w:firstLineChars="200" w:firstLine="440"/>
       </w:pPr>
       <w:r>
+        <w:rPr>
+          <w:noProof/>
+        </w:rPr>
         <w:lastRenderedPageBreak/>
         <w:drawing>
           <wp:inline distT="0" distB="0" distL="0" distR="0" wp14:anchorId="19FB0258" wp14:editId="4EB7E5D1">
@@ -6438,6 +6376,9 @@
         <w:ind w:firstLineChars="200" w:firstLine="440"/>
       </w:pPr>
       <w:r>
+        <w:rPr>
+          <w:noProof/>
+        </w:rPr>
         <w:drawing>
           <wp:inline distT="0" distB="0" distL="0" distR="0" wp14:anchorId="71272365" wp14:editId="536BE5EA">
             <wp:extent cx="5420563" cy="3602990"/>
@@ -6527,6 +6468,9 @@
         <w:ind w:firstLineChars="200" w:firstLine="440"/>
       </w:pPr>
       <w:r>
+        <w:rPr>
+          <w:noProof/>
+        </w:rPr>
         <w:drawing>
           <wp:inline distT="0" distB="0" distL="0" distR="0" wp14:anchorId="53485320" wp14:editId="0D19E19A">
             <wp:extent cx="5427878" cy="2214245"/>
@@ -6568,9 +6512,6 @@
       <w:pPr>
         <w:pStyle w:val="a3"/>
         <w:ind w:firstLine="225"/>
-        <w:rPr>
-          <w:rFonts w:hint="eastAsia"/>
-        </w:rPr>
       </w:pPr>
     </w:p>
     <w:p>
@@ -6636,6 +6577,9 @@
         <w:ind w:firstLineChars="200" w:firstLine="440"/>
       </w:pPr>
       <w:r>
+        <w:rPr>
+          <w:noProof/>
+        </w:rPr>
         <w:drawing>
           <wp:inline distT="0" distB="0" distL="0" distR="0" wp14:anchorId="11B2F1D0" wp14:editId="32CF47D3">
             <wp:extent cx="5340096" cy="1156335"/>
@@ -6677,9 +6621,6 @@
       <w:pPr>
         <w:pStyle w:val="a3"/>
         <w:ind w:firstLine="225"/>
-        <w:rPr>
-          <w:rFonts w:hint="eastAsia"/>
-        </w:rPr>
       </w:pPr>
     </w:p>
     <w:p>
@@ -6707,11 +6648,11 @@
       <w:pPr>
         <w:pStyle w:val="a3"/>
         <w:ind w:firstLineChars="200" w:firstLine="440"/>
-        <w:rPr>
-          <w:rFonts w:hint="eastAsia"/>
-        </w:rPr>
-      </w:pPr>
-      <w:r>
+      </w:pPr>
+      <w:r>
+        <w:rPr>
+          <w:noProof/>
+        </w:rPr>
         <w:drawing>
           <wp:inline distT="0" distB="0" distL="0" distR="0" wp14:anchorId="1BFD8824" wp14:editId="07709C12">
             <wp:extent cx="5339715" cy="3251200"/>
@@ -6801,6 +6742,9 @@
         <w:ind w:firstLineChars="200" w:firstLine="440"/>
       </w:pPr>
       <w:r>
+        <w:rPr>
+          <w:noProof/>
+        </w:rPr>
         <w:drawing>
           <wp:inline distT="0" distB="0" distL="0" distR="0" wp14:anchorId="0BDA2E86" wp14:editId="6ED2C5B4">
             <wp:extent cx="5438692" cy="1927694"/>
@@ -6844,6 +6788,9 @@
         <w:ind w:firstLineChars="200" w:firstLine="440"/>
       </w:pPr>
       <w:r>
+        <w:rPr>
+          <w:noProof/>
+        </w:rPr>
         <w:drawing>
           <wp:inline distT="0" distB="0" distL="0" distR="0" wp14:anchorId="06D8870D" wp14:editId="1C3E218D">
             <wp:extent cx="5430741" cy="539115"/>
@@ -6946,6 +6893,9 @@
         <w:ind w:firstLineChars="200" w:firstLine="440"/>
       </w:pPr>
       <w:r>
+        <w:rPr>
+          <w:noProof/>
+        </w:rPr>
         <w:drawing>
           <wp:inline distT="0" distB="0" distL="0" distR="0" wp14:anchorId="178F4BA5" wp14:editId="2ED0D582">
             <wp:extent cx="5411972" cy="2173605"/>
@@ -7086,9 +7036,6 @@
           <w:p>
             <w:pPr>
               <w:pStyle w:val="a3"/>
-              <w:rPr>
-                <w:rFonts w:hint="eastAsia"/>
-              </w:rPr>
             </w:pPr>
             <w:r>
               <w:t xml:space="preserve">docker run --name </w:t>
@@ -7100,6 +7047,12 @@
             <w:proofErr w:type="spellEnd"/>
             <w:r>
               <w:t xml:space="preserve"> -d -p 8888:8888 </w:t>
+            </w:r>
+            <w:r>
+              <w:t>-p 8400-8880:8400-8880</w:t>
+            </w:r>
+            <w:r>
+              <w:t xml:space="preserve"> </w:t>
             </w:r>
             <w:proofErr w:type="spellStart"/>
             <w:proofErr w:type="gramStart"/>
@@ -7116,6 +7069,9 @@
       <w:pPr>
         <w:pStyle w:val="a3"/>
         <w:ind w:firstLine="225"/>
+        <w:rPr>
+          <w:rFonts w:hint="eastAsia"/>
+        </w:rPr>
       </w:pPr>
       <w:proofErr w:type="spellStart"/>
       <w:r>
@@ -7137,12 +7093,6 @@
         </w:rPr>
         <w:t>설정</w:t>
       </w:r>
-    </w:p>
-    <w:p>
-      <w:pPr>
-        <w:pStyle w:val="a3"/>
-        <w:ind w:firstLine="225"/>
-      </w:pPr>
     </w:p>
     <w:p>
       <w:pPr>
@@ -7195,6 +7145,9 @@
         <w:ind w:firstLineChars="200" w:firstLine="440"/>
       </w:pPr>
       <w:r>
+        <w:rPr>
+          <w:noProof/>
+        </w:rPr>
         <w:drawing>
           <wp:inline distT="0" distB="0" distL="0" distR="0" wp14:anchorId="6FB89A73" wp14:editId="4436DD8D">
             <wp:extent cx="5438692" cy="1880870"/>
@@ -7428,9 +7381,6 @@
           <w:p>
             <w:pPr>
               <w:pStyle w:val="a3"/>
-              <w:rPr>
-                <w:rFonts w:hint="eastAsia"/>
-              </w:rPr>
             </w:pPr>
             <w:proofErr w:type="gramStart"/>
             <w:r>
@@ -7554,9 +7504,6 @@
           <w:p>
             <w:pPr>
               <w:pStyle w:val="a3"/>
-              <w:rPr>
-                <w:rFonts w:hint="eastAsia"/>
-              </w:rPr>
             </w:pPr>
             <w:r>
               <w:t xml:space="preserve">docker run --name </w:t>
@@ -7667,9 +7614,6 @@
           <w:p>
             <w:pPr>
               <w:pStyle w:val="a3"/>
-              <w:rPr>
-                <w:rFonts w:hint="eastAsia"/>
-              </w:rPr>
             </w:pPr>
             <w:proofErr w:type="gramStart"/>
             <w:r>
@@ -7784,9 +7728,6 @@
           <w:p>
             <w:pPr>
               <w:pStyle w:val="a3"/>
-              <w:rPr>
-                <w:rFonts w:hint="eastAsia"/>
-              </w:rPr>
             </w:pPr>
             <w:r>
               <w:rPr>
@@ -7816,9 +7757,6 @@
       <w:pPr>
         <w:pStyle w:val="a3"/>
         <w:ind w:firstLine="225"/>
-        <w:rPr>
-          <w:rFonts w:hint="eastAsia"/>
-        </w:rPr>
       </w:pPr>
     </w:p>
     <w:sectPr>
@@ -10087,6 +10025,7 @@
     <w:lsdException w:name="HTML Sample" w:semiHidden="1" w:unhideWhenUsed="1"/>
     <w:lsdException w:name="HTML Typewriter" w:semiHidden="1" w:unhideWhenUsed="1"/>
     <w:lsdException w:name="HTML Variable" w:semiHidden="1" w:unhideWhenUsed="1"/>
+    <w:lsdException w:name="Normal Table" w:semiHidden="1" w:unhideWhenUsed="1"/>
     <w:lsdException w:name="annotation subject" w:semiHidden="1" w:unhideWhenUsed="1"/>
     <w:lsdException w:name="No List" w:semiHidden="1" w:unhideWhenUsed="1"/>
     <w:lsdException w:name="Outline List 1" w:semiHidden="1" w:unhideWhenUsed="1"/>
@@ -10129,8 +10068,11 @@
     <w:lsdException w:name="Table Contemporary" w:semiHidden="1" w:unhideWhenUsed="1"/>
     <w:lsdException w:name="Table Elegant" w:semiHidden="1" w:unhideWhenUsed="1"/>
     <w:lsdException w:name="Table Professional" w:semiHidden="1" w:unhideWhenUsed="1"/>
+    <w:lsdException w:name="Table Subtle 1" w:semiHidden="1" w:unhideWhenUsed="1"/>
     <w:lsdException w:name="Table Subtle 2" w:semiHidden="1" w:unhideWhenUsed="1"/>
     <w:lsdException w:name="Table Web 1" w:semiHidden="1" w:unhideWhenUsed="1"/>
+    <w:lsdException w:name="Table Web 2" w:semiHidden="1" w:unhideWhenUsed="1"/>
+    <w:lsdException w:name="Table Web 3" w:semiHidden="1" w:unhideWhenUsed="1"/>
     <w:lsdException w:name="Balloon Text" w:semiHidden="1" w:unhideWhenUsed="1"/>
     <w:lsdException w:name="Table Grid" w:uiPriority="39"/>
     <w:lsdException w:name="Table Theme" w:semiHidden="1" w:unhideWhenUsed="1"/>

</xml_diff>